<commit_message>
additional debugging to get mobile site look neater and start fix of switch to desktop
</commit_message>
<xml_diff>
--- a/KevinKanProfile/Documentation/ExternalDocumentationKevinKanMobileProfile.docx
+++ b/KevinKanProfile/Documentation/ExternalDocumentationKevinKanMobileProfile.docx
@@ -19,20 +19,46 @@
           <w:sz w:val="28"/>
           <w:szCs w:val="28"/>
         </w:rPr>
-        <w:t xml:space="preserve">Advanced Web Programming Assignment 1: </w:t>
-      </w:r>
-    </w:p>
-    <w:p>
-      <w:pPr>
-        <w:spacing w:after="0" w:line="240" w:lineRule="auto"/>
-        <w:contextualSpacing/>
-        <w:jc w:val="center"/>
+        <w:t xml:space="preserve">Advanced Web Programming </w:t>
+      </w:r>
+      <w:r>
         <w:rPr>
           <w:rFonts w:ascii="Times New Roman" w:hAnsi="Times New Roman" w:cs="Times New Roman"/>
           <w:sz w:val="28"/>
           <w:szCs w:val="28"/>
         </w:rPr>
-      </w:pPr>
+        <w:t>Project</w:t>
+      </w:r>
+      <w:bookmarkStart w:id="0" w:name="_GoBack"/>
+      <w:bookmarkEnd w:id="0"/>
+      <w:r>
+        <w:rPr>
+          <w:rFonts w:ascii="Times New Roman" w:hAnsi="Times New Roman" w:cs="Times New Roman"/>
+          <w:sz w:val="28"/>
+          <w:szCs w:val="28"/>
+        </w:rPr>
+        <w:t xml:space="preserve"> 1: </w:t>
+      </w:r>
+    </w:p>
+    <w:p>
+      <w:pPr>
+        <w:spacing w:after="0" w:line="240" w:lineRule="auto"/>
+        <w:contextualSpacing/>
+        <w:jc w:val="center"/>
+        <w:rPr>
+          <w:rFonts w:ascii="Times New Roman" w:hAnsi="Times New Roman" w:cs="Times New Roman"/>
+          <w:sz w:val="28"/>
+          <w:szCs w:val="28"/>
+        </w:rPr>
+      </w:pPr>
+      <w:r>
+        <w:rPr>
+          <w:rFonts w:ascii="Times New Roman" w:hAnsi="Times New Roman" w:cs="Times New Roman"/>
+          <w:sz w:val="28"/>
+          <w:szCs w:val="28"/>
+        </w:rPr>
+        <w:t xml:space="preserve">Mobile </w:t>
+      </w:r>
       <w:r>
         <w:rPr>
           <w:rFonts w:ascii="Times New Roman" w:hAnsi="Times New Roman" w:cs="Times New Roman"/>
@@ -414,8 +440,6 @@
         </w:rPr>
         <w:t>November 4</w:t>
       </w:r>
-      <w:bookmarkStart w:id="0" w:name="_GoBack"/>
-      <w:bookmarkEnd w:id="0"/>
       <w:r>
         <w:rPr>
           <w:rFonts w:ascii="Times New Roman" w:hAnsi="Times New Roman" w:cs="Times New Roman"/>
@@ -3578,7 +3602,7 @@
 </file>
 
 <file path=customXml/itemProps1.xml><?xml version="1.0" encoding="utf-8"?>
-<ds:datastoreItem xmlns:ds="http://schemas.openxmlformats.org/officeDocument/2006/customXml" ds:itemID="{5C652E73-2335-4560-B845-AB65A8847941}">
+<ds:datastoreItem xmlns:ds="http://schemas.openxmlformats.org/officeDocument/2006/customXml" ds:itemID="{F5EDF73B-09DC-4754-9C5A-12FA09773DF9}">
   <ds:schemaRefs>
     <ds:schemaRef ds:uri="http://schemas.openxmlformats.org/officeDocument/2006/bibliography"/>
   </ds:schemaRefs>

</xml_diff>

<commit_message>
fix errors and documentation update
fix swipe error for nivo-slider
fix site layout
fix mobile button layout
</commit_message>
<xml_diff>
--- a/KevinKanProfile/Documentation/ExternalDocumentationKevinKanMobileProfile.docx
+++ b/KevinKanProfile/Documentation/ExternalDocumentationKevinKanMobileProfile.docx
@@ -29,8 +29,6 @@
         </w:rPr>
         <w:t>Project</w:t>
       </w:r>
-      <w:bookmarkStart w:id="0" w:name="_GoBack"/>
-      <w:bookmarkEnd w:id="0"/>
       <w:r>
         <w:rPr>
           <w:rFonts w:ascii="Times New Roman" w:hAnsi="Times New Roman" w:cs="Times New Roman"/>
@@ -478,6 +476,7 @@
           <w:docPartUnique/>
         </w:docPartObj>
       </w:sdtPr>
+      <w:sdtEndPr/>
       <w:sdtContent>
         <w:p>
           <w:pPr>
@@ -992,7 +991,7 @@
           <w:u w:val="single"/>
         </w:rPr>
       </w:pPr>
-      <w:bookmarkStart w:id="1" w:name="_Toc368043199"/>
+      <w:bookmarkStart w:id="0" w:name="_Toc368043199"/>
       <w:r>
         <w:rPr>
           <w:rFonts w:ascii="Times New Roman" w:hAnsi="Times New Roman" w:cs="Times New Roman"/>
@@ -1002,7 +1001,7 @@
         <w:lastRenderedPageBreak/>
         <w:t>Site Description:</w:t>
       </w:r>
-      <w:bookmarkEnd w:id="1"/>
+      <w:bookmarkEnd w:id="0"/>
     </w:p>
     <w:p>
       <w:pPr>
@@ -1048,7 +1047,25 @@
           <w:sz w:val="24"/>
           <w:szCs w:val="24"/>
         </w:rPr>
-        <w:t xml:space="preserve"> link to my GitHub account, a Home page, About Me page, Services page, Contact page and Projects page. The Home page is the landing page that has a </w:t>
+        <w:t xml:space="preserve"> link to my </w:t>
+      </w:r>
+      <w:proofErr w:type="spellStart"/>
+      <w:r>
+        <w:rPr>
+          <w:rFonts w:ascii="Times New Roman" w:hAnsi="Times New Roman" w:cs="Times New Roman"/>
+          <w:sz w:val="24"/>
+          <w:szCs w:val="24"/>
+        </w:rPr>
+        <w:t>GitHub</w:t>
+      </w:r>
+      <w:proofErr w:type="spellEnd"/>
+      <w:r>
+        <w:rPr>
+          <w:rFonts w:ascii="Times New Roman" w:hAnsi="Times New Roman" w:cs="Times New Roman"/>
+          <w:sz w:val="24"/>
+          <w:szCs w:val="24"/>
+        </w:rPr>
+        <w:t xml:space="preserve"> account, a Home page, About Me page, Services page, Contact page and Projects page. The Home page is the landing page that has a </w:t>
       </w:r>
       <w:r>
         <w:rPr>
@@ -1135,7 +1152,25 @@
           <w:szCs w:val="24"/>
         </w:rPr>
         <w:tab/>
-        <w:t>Additionally this update includes mobile site designs. This new design uses jquery mobile and theme roller.</w:t>
+        <w:t xml:space="preserve">Additionally this update includes mobile site designs. This new design uses </w:t>
+      </w:r>
+      <w:proofErr w:type="spellStart"/>
+      <w:r>
+        <w:rPr>
+          <w:rFonts w:ascii="Times New Roman" w:hAnsi="Times New Roman" w:cs="Times New Roman"/>
+          <w:sz w:val="24"/>
+          <w:szCs w:val="24"/>
+        </w:rPr>
+        <w:t>jquery</w:t>
+      </w:r>
+      <w:proofErr w:type="spellEnd"/>
+      <w:r>
+        <w:rPr>
+          <w:rFonts w:ascii="Times New Roman" w:hAnsi="Times New Roman" w:cs="Times New Roman"/>
+          <w:sz w:val="24"/>
+          <w:szCs w:val="24"/>
+        </w:rPr>
+        <w:t xml:space="preserve"> mobile and theme roller.</w:t>
       </w:r>
       <w:r>
         <w:rPr>
@@ -1181,7 +1216,61 @@
           <w:sz w:val="24"/>
           <w:szCs w:val="24"/>
         </w:rPr>
-        <w:t>NOTE: the slider on the index (home) page is a prepackaged from dev7studios called nivo-slider. It contains base jquery and css file.</w:t>
+        <w:t xml:space="preserve">NOTE: the slider on the index (home) page is a prepackaged from dev7studios called </w:t>
+      </w:r>
+      <w:proofErr w:type="spellStart"/>
+      <w:r>
+        <w:rPr>
+          <w:rFonts w:ascii="Times New Roman" w:hAnsi="Times New Roman" w:cs="Times New Roman"/>
+          <w:sz w:val="24"/>
+          <w:szCs w:val="24"/>
+        </w:rPr>
+        <w:t>nivo</w:t>
+      </w:r>
+      <w:proofErr w:type="spellEnd"/>
+      <w:r>
+        <w:rPr>
+          <w:rFonts w:ascii="Times New Roman" w:hAnsi="Times New Roman" w:cs="Times New Roman"/>
+          <w:sz w:val="24"/>
+          <w:szCs w:val="24"/>
+        </w:rPr>
+        <w:t xml:space="preserve">-slider. It contains base </w:t>
+      </w:r>
+      <w:proofErr w:type="spellStart"/>
+      <w:r>
+        <w:rPr>
+          <w:rFonts w:ascii="Times New Roman" w:hAnsi="Times New Roman" w:cs="Times New Roman"/>
+          <w:sz w:val="24"/>
+          <w:szCs w:val="24"/>
+        </w:rPr>
+        <w:t>jquery</w:t>
+      </w:r>
+      <w:proofErr w:type="spellEnd"/>
+      <w:r>
+        <w:rPr>
+          <w:rFonts w:ascii="Times New Roman" w:hAnsi="Times New Roman" w:cs="Times New Roman"/>
+          <w:sz w:val="24"/>
+          <w:szCs w:val="24"/>
+        </w:rPr>
+        <w:t xml:space="preserve"> and </w:t>
+      </w:r>
+      <w:proofErr w:type="spellStart"/>
+      <w:r>
+        <w:rPr>
+          <w:rFonts w:ascii="Times New Roman" w:hAnsi="Times New Roman" w:cs="Times New Roman"/>
+          <w:sz w:val="24"/>
+          <w:szCs w:val="24"/>
+        </w:rPr>
+        <w:t>css</w:t>
+      </w:r>
+      <w:proofErr w:type="spellEnd"/>
+      <w:r>
+        <w:rPr>
+          <w:rFonts w:ascii="Times New Roman" w:hAnsi="Times New Roman" w:cs="Times New Roman"/>
+          <w:sz w:val="24"/>
+          <w:szCs w:val="24"/>
+        </w:rPr>
+        <w:t xml:space="preserve"> file.</w:t>
       </w:r>
     </w:p>
     <w:p>
@@ -1206,7 +1295,7 @@
           <w:u w:val="single"/>
         </w:rPr>
       </w:pPr>
-      <w:bookmarkStart w:id="2" w:name="_Toc368043200"/>
+      <w:bookmarkStart w:id="1" w:name="_Toc368043200"/>
       <w:r>
         <w:rPr>
           <w:rFonts w:ascii="Times New Roman" w:hAnsi="Times New Roman" w:cs="Times New Roman"/>
@@ -1215,58 +1304,310 @@
         </w:rPr>
         <w:t>Navigation Bar:</w:t>
       </w:r>
+      <w:bookmarkEnd w:id="1"/>
+    </w:p>
+    <w:p>
+      <w:pPr>
+        <w:spacing w:after="0" w:line="240" w:lineRule="auto"/>
+        <w:contextualSpacing/>
+        <w:rPr>
+          <w:rFonts w:ascii="Times New Roman" w:hAnsi="Times New Roman" w:cs="Times New Roman"/>
+          <w:sz w:val="24"/>
+          <w:szCs w:val="24"/>
+        </w:rPr>
+      </w:pPr>
+    </w:p>
+    <w:p>
+      <w:pPr>
+        <w:spacing w:after="0" w:line="240" w:lineRule="auto"/>
+        <w:contextualSpacing/>
+        <w:rPr>
+          <w:rFonts w:ascii="Times New Roman" w:hAnsi="Times New Roman" w:cs="Times New Roman"/>
+          <w:sz w:val="24"/>
+          <w:szCs w:val="24"/>
+        </w:rPr>
+      </w:pPr>
+      <w:r>
+        <w:rPr>
+          <w:rFonts w:ascii="Times New Roman" w:hAnsi="Times New Roman" w:cs="Times New Roman"/>
+          <w:sz w:val="24"/>
+          <w:szCs w:val="24"/>
+        </w:rPr>
+        <w:tab/>
+        <w:t>The</w:t>
+      </w:r>
+      <w:r>
+        <w:rPr>
+          <w:rFonts w:ascii="Times New Roman" w:hAnsi="Times New Roman" w:cs="Times New Roman"/>
+          <w:sz w:val="24"/>
+          <w:szCs w:val="24"/>
+        </w:rPr>
+        <w:t xml:space="preserve"> desktop</w:t>
+      </w:r>
+      <w:r>
+        <w:rPr>
+          <w:rFonts w:ascii="Times New Roman" w:hAnsi="Times New Roman" w:cs="Times New Roman"/>
+          <w:sz w:val="24"/>
+          <w:szCs w:val="24"/>
+        </w:rPr>
+        <w:t xml:space="preserve"> navigation bar is displayed as a sidebar. The ‘active’ tab (the page currently displayed) will have a white background while the others will have a blue one. The entire navigation bar will have a </w:t>
+      </w:r>
+      <w:r>
+        <w:rPr>
+          <w:rFonts w:ascii="Times New Roman" w:hAnsi="Times New Roman" w:cs="Times New Roman"/>
+          <w:sz w:val="24"/>
+          <w:szCs w:val="24"/>
+        </w:rPr>
+        <w:t>black</w:t>
+      </w:r>
+      <w:r>
+        <w:rPr>
+          <w:rFonts w:ascii="Times New Roman" w:hAnsi="Times New Roman" w:cs="Times New Roman"/>
+          <w:sz w:val="24"/>
+          <w:szCs w:val="24"/>
+        </w:rPr>
+        <w:t xml:space="preserve"> background. Each </w:t>
+      </w:r>
+      <w:r>
+        <w:rPr>
+          <w:rFonts w:ascii="Times New Roman" w:hAnsi="Times New Roman" w:cs="Times New Roman"/>
+          <w:sz w:val="24"/>
+          <w:szCs w:val="24"/>
+        </w:rPr>
+        <w:t>tab in the navigation bar is stacked on top of one another and the entire navigation is located just under the company logo on the left of the page.</w:t>
+      </w:r>
+      <w:r>
+        <w:rPr>
+          <w:rFonts w:ascii="Times New Roman" w:hAnsi="Times New Roman" w:cs="Times New Roman"/>
+          <w:sz w:val="24"/>
+          <w:szCs w:val="24"/>
+        </w:rPr>
+        <w:t xml:space="preserve"> Clicking on Home, About Me, Projects, Services, Contact Me will redirect the user to the appropriate page of my website. The Stay connected and </w:t>
+      </w:r>
+      <w:proofErr w:type="spellStart"/>
+      <w:r>
+        <w:rPr>
+          <w:rFonts w:ascii="Times New Roman" w:hAnsi="Times New Roman" w:cs="Times New Roman"/>
+          <w:sz w:val="24"/>
+          <w:szCs w:val="24"/>
+        </w:rPr>
+        <w:t>GitHub</w:t>
+      </w:r>
+      <w:proofErr w:type="spellEnd"/>
+      <w:r>
+        <w:rPr>
+          <w:rFonts w:ascii="Times New Roman" w:hAnsi="Times New Roman" w:cs="Times New Roman"/>
+          <w:sz w:val="24"/>
+          <w:szCs w:val="24"/>
+        </w:rPr>
+        <w:t xml:space="preserve"> tab areas will redirect the user to their respective websites.</w:t>
+      </w:r>
+    </w:p>
+    <w:p>
+      <w:pPr>
+        <w:spacing w:after="0" w:line="240" w:lineRule="auto"/>
+        <w:contextualSpacing/>
+        <w:rPr>
+          <w:rFonts w:ascii="Times New Roman" w:hAnsi="Times New Roman" w:cs="Times New Roman"/>
+          <w:sz w:val="24"/>
+          <w:szCs w:val="24"/>
+        </w:rPr>
+      </w:pPr>
+      <w:r>
+        <w:rPr>
+          <w:rFonts w:ascii="Times New Roman" w:hAnsi="Times New Roman" w:cs="Times New Roman"/>
+          <w:noProof/>
+          <w:sz w:val="24"/>
+          <w:szCs w:val="24"/>
+          <w:lang w:val="en-US"/>
+        </w:rPr>
+        <w:drawing>
+          <wp:inline distT="0" distB="0" distL="0" distR="0">
+            <wp:extent cx="1357920" cy="3505200"/>
+            <wp:effectExtent l="0" t="0" r="0" b="0"/>
+            <wp:docPr id="5" name="Picture 5"/>
+            <wp:cNvGraphicFramePr>
+              <a:graphicFrameLocks xmlns:a="http://schemas.openxmlformats.org/drawingml/2006/main" noChangeAspect="1"/>
+            </wp:cNvGraphicFramePr>
+            <a:graphic xmlns:a="http://schemas.openxmlformats.org/drawingml/2006/main">
+              <a:graphicData uri="http://schemas.openxmlformats.org/drawingml/2006/picture">
+                <pic:pic xmlns:pic="http://schemas.openxmlformats.org/drawingml/2006/picture">
+                  <pic:nvPicPr>
+                    <pic:cNvPr id="5" name="KKprofileDesktopNav.png"/>
+                    <pic:cNvPicPr/>
+                  </pic:nvPicPr>
+                  <pic:blipFill>
+                    <a:blip r:embed="rId9">
+                      <a:extLst>
+                        <a:ext uri="{28A0092B-C50C-407E-A947-70E740481C1C}">
+                          <a14:useLocalDpi xmlns:a14="http://schemas.microsoft.com/office/drawing/2010/main" val="0"/>
+                        </a:ext>
+                      </a:extLst>
+                    </a:blip>
+                    <a:stretch>
+                      <a:fillRect/>
+                    </a:stretch>
+                  </pic:blipFill>
+                  <pic:spPr>
+                    <a:xfrm>
+                      <a:off x="0" y="0"/>
+                      <a:ext cx="1363202" cy="3518835"/>
+                    </a:xfrm>
+                    <a:prstGeom prst="rect">
+                      <a:avLst/>
+                    </a:prstGeom>
+                  </pic:spPr>
+                </pic:pic>
+              </a:graphicData>
+            </a:graphic>
+          </wp:inline>
+        </w:drawing>
+      </w:r>
+    </w:p>
+    <w:p>
+      <w:pPr>
+        <w:spacing w:after="0" w:line="240" w:lineRule="auto"/>
+        <w:contextualSpacing/>
+        <w:rPr>
+          <w:rFonts w:ascii="Times New Roman" w:hAnsi="Times New Roman" w:cs="Times New Roman"/>
+          <w:sz w:val="24"/>
+          <w:szCs w:val="24"/>
+        </w:rPr>
+      </w:pPr>
+      <w:r>
+        <w:rPr>
+          <w:rFonts w:ascii="Times New Roman" w:hAnsi="Times New Roman" w:cs="Times New Roman"/>
+          <w:sz w:val="24"/>
+          <w:szCs w:val="24"/>
+        </w:rPr>
+        <w:lastRenderedPageBreak/>
+        <w:tab/>
+        <w:t xml:space="preserve">The mobile navigation is hidden initially and displays when Show/Hide </w:t>
+      </w:r>
+      <w:proofErr w:type="spellStart"/>
+      <w:r>
+        <w:rPr>
+          <w:rFonts w:ascii="Times New Roman" w:hAnsi="Times New Roman" w:cs="Times New Roman"/>
+          <w:sz w:val="24"/>
+          <w:szCs w:val="24"/>
+        </w:rPr>
+        <w:t>Navbar</w:t>
+      </w:r>
+      <w:proofErr w:type="spellEnd"/>
+      <w:r>
+        <w:rPr>
+          <w:rFonts w:ascii="Times New Roman" w:hAnsi="Times New Roman" w:cs="Times New Roman"/>
+          <w:sz w:val="24"/>
+          <w:szCs w:val="24"/>
+        </w:rPr>
+        <w:t xml:space="preserve"> button at the top of the page is clicked.</w:t>
+      </w:r>
+      <w:r>
+        <w:rPr>
+          <w:rFonts w:ascii="Times New Roman" w:hAnsi="Times New Roman" w:cs="Times New Roman"/>
+          <w:sz w:val="24"/>
+          <w:szCs w:val="24"/>
+        </w:rPr>
+        <w:t xml:space="preserve"> The navigation bar in mobile is similar to the desktop version with some differences. The first difference is the back button.</w:t>
+      </w:r>
+      <w:r>
+        <w:rPr>
+          <w:rFonts w:ascii="Times New Roman" w:hAnsi="Times New Roman" w:cs="Times New Roman"/>
+          <w:sz w:val="24"/>
+          <w:szCs w:val="24"/>
+        </w:rPr>
+        <w:t xml:space="preserve"> The back button uses </w:t>
+      </w:r>
+      <w:proofErr w:type="spellStart"/>
+      <w:r>
+        <w:rPr>
+          <w:rFonts w:ascii="Times New Roman" w:hAnsi="Times New Roman" w:cs="Times New Roman"/>
+          <w:sz w:val="24"/>
+          <w:szCs w:val="24"/>
+        </w:rPr>
+        <w:t>jquery</w:t>
+      </w:r>
+      <w:proofErr w:type="spellEnd"/>
+      <w:r>
+        <w:rPr>
+          <w:rFonts w:ascii="Times New Roman" w:hAnsi="Times New Roman" w:cs="Times New Roman"/>
+          <w:sz w:val="24"/>
+          <w:szCs w:val="24"/>
+        </w:rPr>
+        <w:t xml:space="preserve"> mobile built in functions to use the browser’s history to go back.</w:t>
+      </w:r>
+      <w:r>
+        <w:rPr>
+          <w:rFonts w:ascii="Times New Roman" w:hAnsi="Times New Roman" w:cs="Times New Roman"/>
+          <w:sz w:val="24"/>
+          <w:szCs w:val="24"/>
+        </w:rPr>
+        <w:t xml:space="preserve"> The other differences are the Services and projects buttons. These buttons have been replaced with half-sized image buttons. The open folder is the projects tab and the cogs are the services tab.</w:t>
+      </w:r>
+    </w:p>
+    <w:p>
+      <w:pPr>
+        <w:spacing w:after="0" w:line="240" w:lineRule="auto"/>
+        <w:contextualSpacing/>
+        <w:rPr>
+          <w:rFonts w:ascii="Times New Roman" w:hAnsi="Times New Roman" w:cs="Times New Roman"/>
+          <w:sz w:val="24"/>
+          <w:szCs w:val="24"/>
+          <w:u w:val="single"/>
+        </w:rPr>
+      </w:pPr>
+      <w:r>
+        <w:rPr>
+          <w:rFonts w:ascii="Times New Roman" w:hAnsi="Times New Roman" w:cs="Times New Roman"/>
+          <w:noProof/>
+          <w:sz w:val="24"/>
+          <w:szCs w:val="24"/>
+          <w:lang w:val="en-US"/>
+        </w:rPr>
+        <w:drawing>
+          <wp:inline distT="0" distB="0" distL="0" distR="0" wp14:anchorId="47BAD0FA" wp14:editId="64EFEB26">
+            <wp:extent cx="3215640" cy="7024023"/>
+            <wp:effectExtent l="0" t="0" r="3810" b="5715"/>
+            <wp:docPr id="2" name="Picture 2"/>
+            <wp:cNvGraphicFramePr>
+              <a:graphicFrameLocks xmlns:a="http://schemas.openxmlformats.org/drawingml/2006/main" noChangeAspect="1"/>
+            </wp:cNvGraphicFramePr>
+            <a:graphic xmlns:a="http://schemas.openxmlformats.org/drawingml/2006/main">
+              <a:graphicData uri="http://schemas.openxmlformats.org/drawingml/2006/picture">
+                <pic:pic xmlns:pic="http://schemas.openxmlformats.org/drawingml/2006/picture">
+                  <pic:nvPicPr>
+                    <pic:cNvPr id="2" name="KKprofileMobileNav.png"/>
+                    <pic:cNvPicPr/>
+                  </pic:nvPicPr>
+                  <pic:blipFill>
+                    <a:blip r:embed="rId10">
+                      <a:extLst>
+                        <a:ext uri="{28A0092B-C50C-407E-A947-70E740481C1C}">
+                          <a14:useLocalDpi xmlns:a14="http://schemas.microsoft.com/office/drawing/2010/main" val="0"/>
+                        </a:ext>
+                      </a:extLst>
+                    </a:blip>
+                    <a:stretch>
+                      <a:fillRect/>
+                    </a:stretch>
+                  </pic:blipFill>
+                  <pic:spPr>
+                    <a:xfrm>
+                      <a:off x="0" y="0"/>
+                      <a:ext cx="3232224" cy="7060247"/>
+                    </a:xfrm>
+                    <a:prstGeom prst="rect">
+                      <a:avLst/>
+                    </a:prstGeom>
+                  </pic:spPr>
+                </pic:pic>
+              </a:graphicData>
+            </a:graphic>
+          </wp:inline>
+        </w:drawing>
+      </w:r>
+      <w:bookmarkStart w:id="2" w:name="_GoBack"/>
       <w:bookmarkEnd w:id="2"/>
-    </w:p>
-    <w:p>
-      <w:pPr>
-        <w:spacing w:after="0" w:line="240" w:lineRule="auto"/>
-        <w:contextualSpacing/>
-        <w:rPr>
-          <w:rFonts w:ascii="Times New Roman" w:hAnsi="Times New Roman" w:cs="Times New Roman"/>
-          <w:sz w:val="24"/>
-          <w:szCs w:val="24"/>
-        </w:rPr>
-      </w:pPr>
-    </w:p>
-    <w:p>
-      <w:pPr>
-        <w:spacing w:after="0" w:line="240" w:lineRule="auto"/>
-        <w:contextualSpacing/>
-        <w:rPr>
-          <w:rFonts w:ascii="Times New Roman" w:hAnsi="Times New Roman" w:cs="Times New Roman"/>
-          <w:sz w:val="24"/>
-          <w:szCs w:val="24"/>
-        </w:rPr>
-      </w:pPr>
-      <w:r>
-        <w:rPr>
-          <w:rFonts w:ascii="Times New Roman" w:hAnsi="Times New Roman" w:cs="Times New Roman"/>
-          <w:sz w:val="24"/>
-          <w:szCs w:val="24"/>
-        </w:rPr>
-        <w:tab/>
-        <w:t xml:space="preserve">The navigation bar is displayed as a sidebar. The ‘active’ tab (the page currently displayed) will have a white background while the others will have a blue one. The entire navigation bar will have a red background. Each </w:t>
-      </w:r>
-      <w:r>
-        <w:rPr>
-          <w:rFonts w:ascii="Times New Roman" w:hAnsi="Times New Roman" w:cs="Times New Roman"/>
-          <w:sz w:val="24"/>
-          <w:szCs w:val="24"/>
-        </w:rPr>
-        <w:t>tab in the navigation bar is stacked on top of one another and the entire navigation is located just under the company logo on the left of the page.</w:t>
-      </w:r>
-    </w:p>
-    <w:p>
-      <w:pPr>
-        <w:spacing w:after="0" w:line="240" w:lineRule="auto"/>
-        <w:contextualSpacing/>
-        <w:rPr>
-          <w:rFonts w:ascii="Times New Roman" w:hAnsi="Times New Roman" w:cs="Times New Roman"/>
-          <w:sz w:val="24"/>
-          <w:szCs w:val="24"/>
-          <w:u w:val="single"/>
-        </w:rPr>
-      </w:pPr>
     </w:p>
     <w:p>
       <w:pPr>
@@ -1284,6 +1625,7 @@
           <w:color w:val="auto"/>
           <w:u w:val="single"/>
         </w:rPr>
+        <w:lastRenderedPageBreak/>
         <w:t>Colours:</w:t>
       </w:r>
       <w:bookmarkEnd w:id="3"/>
@@ -2135,7 +2477,7 @@
                     </pic:cNvPicPr>
                   </pic:nvPicPr>
                   <pic:blipFill>
-                    <a:blip r:embed="rId9" cstate="print"/>
+                    <a:blip r:embed="rId11" cstate="print"/>
                     <a:srcRect l="20994" t="9887" r="20192" b="10634"/>
                     <a:stretch>
                       <a:fillRect/>
@@ -2217,7 +2559,7 @@
                     </pic:cNvPicPr>
                   </pic:nvPicPr>
                   <pic:blipFill>
-                    <a:blip r:embed="rId10" cstate="print">
+                    <a:blip r:embed="rId12" cstate="print">
                       <a:extLst>
                         <a:ext uri="{28A0092B-C50C-407E-A947-70E740481C1C}">
                           <a14:useLocalDpi xmlns:a14="http://schemas.microsoft.com/office/drawing/2010/main" val="0"/>
@@ -2331,7 +2673,7 @@
                     </pic:cNvPicPr>
                   </pic:nvPicPr>
                   <pic:blipFill>
-                    <a:blip r:embed="rId11" cstate="print"/>
+                    <a:blip r:embed="rId13" cstate="print"/>
                     <a:srcRect l="20513" t="9397" r="20192" b="12663"/>
                     <a:stretch>
                       <a:fillRect/>
@@ -2408,7 +2750,7 @@
                     </pic:cNvPicPr>
                   </pic:nvPicPr>
                   <pic:blipFill>
-                    <a:blip r:embed="rId12" cstate="print"/>
+                    <a:blip r:embed="rId14" cstate="print"/>
                     <a:srcRect/>
                     <a:stretch>
                       <a:fillRect/>
@@ -2474,7 +2816,7 @@
                     </pic:cNvPicPr>
                   </pic:nvPicPr>
                   <pic:blipFill>
-                    <a:blip r:embed="rId13" cstate="print"/>
+                    <a:blip r:embed="rId15" cstate="print"/>
                     <a:srcRect/>
                     <a:stretch>
                       <a:fillRect/>
@@ -2557,7 +2899,7 @@
                     <pic:cNvPicPr/>
                   </pic:nvPicPr>
                   <pic:blipFill>
-                    <a:blip r:embed="rId14">
+                    <a:blip r:embed="rId16">
                       <a:extLst>
                         <a:ext uri="{28A0092B-C50C-407E-A947-70E740481C1C}">
                           <a14:useLocalDpi xmlns:a14="http://schemas.microsoft.com/office/drawing/2010/main" val="0"/>
@@ -2585,7 +2927,7 @@
       </w:r>
     </w:p>
     <w:sectPr>
-      <w:footerReference w:type="default" r:id="rId15"/>
+      <w:footerReference w:type="default" r:id="rId17"/>
       <w:pgSz w:w="12240" w:h="15840"/>
       <w:pgMar w:top="1440" w:right="1440" w:bottom="1440" w:left="1440" w:header="708" w:footer="708" w:gutter="0"/>
       <w:pgNumType w:start="1"/>
@@ -2647,6 +2989,7 @@
         <w:docPartUnique/>
       </w:docPartObj>
     </w:sdtPr>
+    <w:sdtEndPr/>
     <w:sdtContent>
       <w:p>
         <w:pPr>
@@ -2666,7 +3009,7 @@
           <w:rPr>
             <w:noProof/>
           </w:rPr>
-          <w:t>4</w:t>
+          <w:t>3</w:t>
         </w:r>
         <w:r>
           <w:rPr>
@@ -3602,7 +3945,7 @@
 </file>
 
 <file path=customXml/itemProps1.xml><?xml version="1.0" encoding="utf-8"?>
-<ds:datastoreItem xmlns:ds="http://schemas.openxmlformats.org/officeDocument/2006/customXml" ds:itemID="{F5EDF73B-09DC-4754-9C5A-12FA09773DF9}">
+<ds:datastoreItem xmlns:ds="http://schemas.openxmlformats.org/officeDocument/2006/customXml" ds:itemID="{B59969EC-D3FC-480D-A804-3861CF9227FA}">
   <ds:schemaRefs>
     <ds:schemaRef ds:uri="http://schemas.openxmlformats.org/officeDocument/2006/bibliography"/>
   </ds:schemaRefs>

</xml_diff>

<commit_message>
finish documentaion and mobile debugging
</commit_message>
<xml_diff>
--- a/KevinKanProfile/Documentation/ExternalDocumentationKevinKanMobileProfile.docx
+++ b/KevinKanProfile/Documentation/ExternalDocumentationKevinKanMobileProfile.docx
@@ -343,7 +343,6 @@
       <w:pPr>
         <w:spacing w:after="0" w:line="240" w:lineRule="auto"/>
         <w:contextualSpacing/>
-        <w:jc w:val="center"/>
         <w:rPr>
           <w:rFonts w:ascii="Times New Roman" w:hAnsi="Times New Roman" w:cs="Times New Roman"/>
           <w:sz w:val="28"/>
@@ -355,13 +354,21 @@
       <w:pPr>
         <w:spacing w:after="0" w:line="240" w:lineRule="auto"/>
         <w:contextualSpacing/>
-        <w:jc w:val="center"/>
-        <w:rPr>
-          <w:rFonts w:ascii="Times New Roman" w:hAnsi="Times New Roman" w:cs="Times New Roman"/>
-          <w:sz w:val="28"/>
-          <w:szCs w:val="28"/>
-        </w:rPr>
-      </w:pPr>
+        <w:jc w:val="right"/>
+        <w:rPr>
+          <w:rFonts w:ascii="Times New Roman" w:hAnsi="Times New Roman" w:cs="Times New Roman"/>
+          <w:sz w:val="24"/>
+          <w:szCs w:val="24"/>
+        </w:rPr>
+      </w:pPr>
+      <w:r>
+        <w:rPr>
+          <w:rFonts w:ascii="Times New Roman" w:hAnsi="Times New Roman" w:cs="Times New Roman"/>
+          <w:sz w:val="24"/>
+          <w:szCs w:val="24"/>
+        </w:rPr>
+        <w:t>Written By: Kevin Kan</w:t>
+      </w:r>
     </w:p>
     <w:p>
       <w:pPr>
@@ -380,7 +387,7 @@
           <w:sz w:val="24"/>
           <w:szCs w:val="24"/>
         </w:rPr>
-        <w:t>Written By: Kevin Kan</w:t>
+        <w:t>Student Number: 200213257</w:t>
       </w:r>
     </w:p>
     <w:p>
@@ -400,7 +407,31 @@
           <w:sz w:val="24"/>
           <w:szCs w:val="24"/>
         </w:rPr>
-        <w:t>Student Number: 200213257</w:t>
+        <w:t>Date:</w:t>
+      </w:r>
+      <w:r>
+        <w:rPr>
+          <w:rFonts w:ascii="Times New Roman" w:hAnsi="Times New Roman" w:cs="Times New Roman"/>
+          <w:sz w:val="24"/>
+          <w:szCs w:val="24"/>
+        </w:rPr>
+        <w:t xml:space="preserve"> </w:t>
+      </w:r>
+      <w:r>
+        <w:rPr>
+          <w:rFonts w:ascii="Times New Roman" w:hAnsi="Times New Roman" w:cs="Times New Roman"/>
+          <w:sz w:val="24"/>
+          <w:szCs w:val="24"/>
+        </w:rPr>
+        <w:t>November 4</w:t>
+      </w:r>
+      <w:r>
+        <w:rPr>
+          <w:rFonts w:ascii="Times New Roman" w:hAnsi="Times New Roman" w:cs="Times New Roman"/>
+          <w:sz w:val="24"/>
+          <w:szCs w:val="24"/>
+        </w:rPr>
+        <w:t>, 2013</w:t>
       </w:r>
     </w:p>
     <w:p>
@@ -420,44 +451,16 @@
           <w:sz w:val="24"/>
           <w:szCs w:val="24"/>
         </w:rPr>
-        <w:t>Date:</w:t>
-      </w:r>
-      <w:r>
-        <w:rPr>
-          <w:rFonts w:ascii="Times New Roman" w:hAnsi="Times New Roman" w:cs="Times New Roman"/>
-          <w:sz w:val="24"/>
-          <w:szCs w:val="24"/>
-        </w:rPr>
-        <w:t xml:space="preserve"> </w:t>
-      </w:r>
-      <w:r>
-        <w:rPr>
-          <w:rFonts w:ascii="Times New Roman" w:hAnsi="Times New Roman" w:cs="Times New Roman"/>
-          <w:sz w:val="24"/>
-          <w:szCs w:val="24"/>
-        </w:rPr>
-        <w:t>November 4</w:t>
-      </w:r>
-      <w:r>
-        <w:rPr>
-          <w:rFonts w:ascii="Times New Roman" w:hAnsi="Times New Roman" w:cs="Times New Roman"/>
-          <w:sz w:val="24"/>
-          <w:szCs w:val="24"/>
-        </w:rPr>
-        <w:t>, 2013</w:t>
-      </w:r>
-    </w:p>
-    <w:p>
-      <w:pPr>
-        <w:spacing w:after="0" w:line="240" w:lineRule="auto"/>
-        <w:contextualSpacing/>
-        <w:jc w:val="right"/>
-        <w:rPr>
-          <w:rFonts w:ascii="Times New Roman" w:hAnsi="Times New Roman" w:cs="Times New Roman"/>
-          <w:sz w:val="24"/>
-          <w:szCs w:val="24"/>
-        </w:rPr>
-      </w:pPr>
+        <w:t>Updated: November</w:t>
+      </w:r>
+      <w:r>
+        <w:rPr>
+          <w:rFonts w:ascii="Times New Roman" w:hAnsi="Times New Roman" w:cs="Times New Roman"/>
+          <w:sz w:val="24"/>
+          <w:szCs w:val="24"/>
+        </w:rPr>
+        <w:t xml:space="preserve"> 16, 2013</w:t>
+      </w:r>
     </w:p>
     <w:sdt>
       <w:sdtPr>
@@ -483,7 +486,12 @@
             <w:pStyle w:val="TOCHeading"/>
           </w:pPr>
           <w:r>
-            <w:t>Table of Contents</w:t>
+            <w:t>Table of Cont</w:t>
+          </w:r>
+          <w:bookmarkStart w:id="0" w:name="_GoBack"/>
+          <w:bookmarkEnd w:id="0"/>
+          <w:r>
+            <w:t>ents</w:t>
           </w:r>
         </w:p>
         <w:p>
@@ -766,7 +774,7 @@
                 <w:noProof/>
                 <w:webHidden/>
               </w:rPr>
-              <w:t>3</w:t>
+              <w:t>4</w:t>
             </w:r>
             <w:r>
               <w:rPr>
@@ -836,7 +844,7 @@
                 <w:noProof/>
                 <w:webHidden/>
               </w:rPr>
-              <w:t>4</w:t>
+              <w:t>5</w:t>
             </w:r>
             <w:r>
               <w:rPr>
@@ -906,7 +914,7 @@
                 <w:noProof/>
                 <w:webHidden/>
               </w:rPr>
-              <w:t>8</w:t>
+              <w:t>7</w:t>
             </w:r>
             <w:r>
               <w:rPr>
@@ -959,8 +967,6 @@
           <w:szCs w:val="28"/>
         </w:rPr>
       </w:pPr>
-      <w:bookmarkStart w:id="0" w:name="_GoBack"/>
-      <w:bookmarkEnd w:id="0"/>
     </w:p>
     <w:p>
       <w:pPr>
@@ -1564,13 +1570,15 @@
           <w:noProof/>
           <w:sz w:val="24"/>
           <w:szCs w:val="24"/>
+          <w:u w:val="single"/>
           <w:lang w:val="en-US"/>
         </w:rPr>
+        <w:lastRenderedPageBreak/>
         <w:drawing>
-          <wp:inline distT="0" distB="0" distL="0" distR="0" wp14:anchorId="47BAD0FA" wp14:editId="64EFEB26">
-            <wp:extent cx="3215640" cy="7024023"/>
-            <wp:effectExtent l="0" t="0" r="3810" b="5715"/>
-            <wp:docPr id="2" name="Picture 2"/>
+          <wp:inline distT="0" distB="0" distL="0" distR="0">
+            <wp:extent cx="5189220" cy="7673340"/>
+            <wp:effectExtent l="0" t="0" r="0" b="3810"/>
+            <wp:docPr id="20" name="Picture 20"/>
             <wp:cNvGraphicFramePr>
               <a:graphicFrameLocks xmlns:a="http://schemas.openxmlformats.org/drawingml/2006/main" noChangeAspect="1"/>
             </wp:cNvGraphicFramePr>
@@ -1578,10 +1586,10 @@
               <a:graphicData uri="http://schemas.openxmlformats.org/drawingml/2006/picture">
                 <pic:pic xmlns:pic="http://schemas.openxmlformats.org/drawingml/2006/picture">
                   <pic:nvPicPr>
-                    <pic:cNvPr id="2" name="KKprofileMobileNav.png"/>
+                    <pic:cNvPr id="20" name="KKprofileMobileNav.png"/>
                     <pic:cNvPicPr/>
                   </pic:nvPicPr>
-                  <pic:blipFill>
+                  <pic:blipFill rotWithShape="1">
                     <a:blip r:embed="rId10">
                       <a:extLst>
                         <a:ext uri="{28A0092B-C50C-407E-A947-70E740481C1C}">
@@ -1589,18 +1597,25 @@
                         </a:ext>
                       </a:extLst>
                     </a:blip>
-                    <a:stretch>
-                      <a:fillRect/>
-                    </a:stretch>
+                    <a:srcRect r="12692" b="5461"/>
+                    <a:stretch/>
                   </pic:blipFill>
-                  <pic:spPr>
+                  <pic:spPr bwMode="auto">
                     <a:xfrm>
                       <a:off x="0" y="0"/>
-                      <a:ext cx="3232224" cy="7060247"/>
+                      <a:ext cx="5189220" cy="7673340"/>
                     </a:xfrm>
                     <a:prstGeom prst="rect">
                       <a:avLst/>
                     </a:prstGeom>
+                    <a:ln>
+                      <a:noFill/>
+                    </a:ln>
+                    <a:extLst>
+                      <a:ext uri="{53640926-AAD7-44D8-BBD7-CCE9431645EC}">
+                        <a14:shadowObscured xmlns:a14="http://schemas.microsoft.com/office/drawing/2010/main"/>
+                      </a:ext>
+                    </a:extLst>
                   </pic:spPr>
                 </pic:pic>
               </a:graphicData>
@@ -1625,7 +1640,6 @@
           <w:color w:val="auto"/>
           <w:u w:val="single"/>
         </w:rPr>
-        <w:lastRenderedPageBreak/>
         <w:t>Colours</w:t>
       </w:r>
       <w:r>
@@ -1726,6 +1740,7 @@
                 <w:sz w:val="24"/>
                 <w:szCs w:val="24"/>
               </w:rPr>
+              <w:lastRenderedPageBreak/>
               <w:t xml:space="preserve">Buttons : not active and active </w:t>
             </w:r>
             <w:proofErr w:type="spellStart"/>
@@ -1785,7 +1800,7 @@
                 <v:shape id="_x0000_i1025" type="#_x0000_t75" style="width:55.8pt;height:10.8pt" o:ole="">
                   <v:imagedata r:id="rId11" o:title="" cropbottom="24858f"/>
                 </v:shape>
-                <o:OLEObject Type="Embed" ProgID="PBrush" ShapeID="_x0000_i1025" DrawAspect="Content" ObjectID="_1444907372" r:id="rId12"/>
+                <o:OLEObject Type="Embed" ProgID="PBrush" ShapeID="_x0000_i1025" DrawAspect="Content" ObjectID="_1446126192" r:id="rId12"/>
               </w:object>
             </w:r>
           </w:p>
@@ -1833,7 +1848,7 @@
                 <v:shape id="_x0000_i1026" type="#_x0000_t75" style="width:58.8pt;height:15pt" o:ole="">
                   <v:imagedata r:id="rId13" o:title=""/>
                 </v:shape>
-                <o:OLEObject Type="Embed" ProgID="PBrush" ShapeID="_x0000_i1026" DrawAspect="Content" ObjectID="_1444907373" r:id="rId14"/>
+                <o:OLEObject Type="Embed" ProgID="PBrush" ShapeID="_x0000_i1026" DrawAspect="Content" ObjectID="_1446126193" r:id="rId14"/>
               </w:object>
             </w:r>
           </w:p>
@@ -1891,7 +1906,7 @@
                 <v:shape id="_x0000_i1027" type="#_x0000_t75" style="width:59.4pt;height:15pt" o:ole="">
                   <v:imagedata r:id="rId15" o:title=""/>
                 </v:shape>
-                <o:OLEObject Type="Embed" ProgID="PBrush" ShapeID="_x0000_i1027" DrawAspect="Content" ObjectID="_1444907374" r:id="rId16"/>
+                <o:OLEObject Type="Embed" ProgID="PBrush" ShapeID="_x0000_i1027" DrawAspect="Content" ObjectID="_1446126194" r:id="rId16"/>
               </w:object>
             </w:r>
           </w:p>
@@ -1952,7 +1967,7 @@
                 <v:shape id="_x0000_i1028" type="#_x0000_t75" style="width:67.8pt;height:15pt" o:ole="">
                   <v:imagedata r:id="rId17" o:title="" cropbottom="12684f"/>
                 </v:shape>
-                <o:OLEObject Type="Embed" ProgID="PBrush" ShapeID="_x0000_i1028" DrawAspect="Content" ObjectID="_1444907375" r:id="rId18"/>
+                <o:OLEObject Type="Embed" ProgID="PBrush" ShapeID="_x0000_i1028" DrawAspect="Content" ObjectID="_1446126195" r:id="rId18"/>
               </w:object>
             </w:r>
           </w:p>
@@ -2310,16 +2325,7 @@
                 <w:sz w:val="24"/>
                 <w:szCs w:val="24"/>
               </w:rPr>
-              <w:t>'Times New Roman', sans-</w:t>
-            </w:r>
-            <w:r>
-              <w:rPr>
-                <w:rFonts w:ascii="Times New Roman" w:hAnsi="Times New Roman" w:cs="Times New Roman"/>
-                <w:sz w:val="24"/>
-                <w:szCs w:val="24"/>
-              </w:rPr>
-              <w:lastRenderedPageBreak/>
-              <w:t>serif (standard web)</w:t>
+              <w:t>'Times New Roman', sans-serif (standard web)</w:t>
             </w:r>
           </w:p>
         </w:tc>
@@ -2342,7 +2348,6 @@
                 <w:sz w:val="24"/>
                 <w:szCs w:val="24"/>
               </w:rPr>
-              <w:lastRenderedPageBreak/>
               <w:t>default</w:t>
             </w:r>
           </w:p>
@@ -2391,7 +2396,6 @@
                 <w:sz w:val="24"/>
                 <w:szCs w:val="24"/>
               </w:rPr>
-              <w:lastRenderedPageBreak/>
               <w:t>footer</w:t>
             </w:r>
           </w:p>
@@ -2487,6 +2491,7 @@
                 <w:sz w:val="24"/>
                 <w:szCs w:val="24"/>
               </w:rPr>
+              <w:lastRenderedPageBreak/>
               <w:t>nav</w:t>
             </w:r>
             <w:proofErr w:type="spellEnd"/>
@@ -2987,6 +2992,7 @@
         </w:rPr>
       </w:pPr>
     </w:p>
+    <w:bookmarkStart w:id="5" w:name="_Toc371165523"/>
     <w:p>
       <w:pPr>
         <w:pStyle w:val="Heading1"/>
@@ -2997,10 +3003,10 @@
           <w:u w:val="single"/>
         </w:rPr>
       </w:pPr>
-      <w:bookmarkStart w:id="5" w:name="_Toc371165523"/>
       <w:r>
         <w:rPr>
           <w:noProof/>
+          <w:lang w:val="en-US"/>
         </w:rPr>
         <mc:AlternateContent>
           <mc:Choice Requires="wps">
@@ -3190,6 +3196,7 @@
       <w:r>
         <w:rPr>
           <w:noProof/>
+          <w:lang w:val="en-US"/>
         </w:rPr>
         <mc:AlternateContent>
           <mc:Choice Requires="wps">
@@ -3552,6 +3559,7 @@
       <w:r>
         <w:rPr>
           <w:noProof/>
+          <w:lang w:val="en-US"/>
         </w:rPr>
         <mc:AlternateContent>
           <mc:Choice Requires="wps">
@@ -3675,6 +3683,7 @@
       <w:r>
         <w:rPr>
           <w:noProof/>
+          <w:lang w:val="en-US"/>
         </w:rPr>
         <mc:AlternateContent>
           <mc:Choice Requires="wps">
@@ -3857,6 +3866,7 @@
       <w:r>
         <w:rPr>
           <w:noProof/>
+          <w:lang w:val="en-US"/>
         </w:rPr>
         <mc:AlternateContent>
           <mc:Choice Requires="wps">
@@ -3969,36 +3979,6 @@
     <w:p/>
     <w:p/>
     <w:p/>
-    <w:p/>
-    <w:p/>
-    <w:p>
-      <w:pPr>
-        <w:rPr>
-          <w:rFonts w:ascii="Times New Roman" w:hAnsi="Times New Roman" w:cs="Times New Roman"/>
-          <w:sz w:val="24"/>
-          <w:szCs w:val="24"/>
-        </w:rPr>
-      </w:pPr>
-      <w:r>
-        <w:rPr>
-          <w:rFonts w:ascii="Times New Roman" w:hAnsi="Times New Roman" w:cs="Times New Roman"/>
-          <w:sz w:val="24"/>
-          <w:szCs w:val="24"/>
-        </w:rPr>
-        <w:lastRenderedPageBreak/>
-        <w:t xml:space="preserve">Desktop </w:t>
-      </w:r>
-      <w:proofErr w:type="spellStart"/>
-      <w:r>
-        <w:rPr>
-          <w:rFonts w:ascii="Times New Roman" w:hAnsi="Times New Roman" w:cs="Times New Roman"/>
-          <w:sz w:val="24"/>
-          <w:szCs w:val="24"/>
-        </w:rPr>
-        <w:t>WireFrames</w:t>
-      </w:r>
-      <w:proofErr w:type="spellEnd"/>
-    </w:p>
     <w:p>
       <w:pPr>
         <w:spacing w:after="0" w:line="240" w:lineRule="auto"/>
@@ -4010,60 +3990,6 @@
           <w:u w:val="single"/>
         </w:rPr>
       </w:pPr>
-      <w:r>
-        <w:rPr>
-          <w:rFonts w:ascii="Times New Roman" w:hAnsi="Times New Roman" w:cs="Times New Roman"/>
-          <w:noProof/>
-          <w:sz w:val="24"/>
-          <w:szCs w:val="24"/>
-          <w:lang w:val="en-US"/>
-        </w:rPr>
-        <w:drawing>
-          <wp:inline distT="0" distB="0" distL="0" distR="0">
-            <wp:extent cx="6019800" cy="4756790"/>
-            <wp:effectExtent l="19050" t="0" r="0" b="0"/>
-            <wp:docPr id="4" name="Picture 4"/>
-            <wp:cNvGraphicFramePr>
-              <a:graphicFrameLocks xmlns:a="http://schemas.openxmlformats.org/drawingml/2006/main" noChangeAspect="1"/>
-            </wp:cNvGraphicFramePr>
-            <a:graphic xmlns:a="http://schemas.openxmlformats.org/drawingml/2006/main">
-              <a:graphicData uri="http://schemas.openxmlformats.org/drawingml/2006/picture">
-                <pic:pic xmlns:pic="http://schemas.openxmlformats.org/drawingml/2006/picture">
-                  <pic:nvPicPr>
-                    <pic:cNvPr id="0" name="Picture 4"/>
-                    <pic:cNvPicPr>
-                      <a:picLocks noChangeAspect="1" noChangeArrowheads="1"/>
-                    </pic:cNvPicPr>
-                  </pic:nvPicPr>
-                  <pic:blipFill>
-                    <a:blip r:embed="rId25" cstate="print"/>
-                    <a:srcRect l="20994" t="9887" r="20192" b="10634"/>
-                    <a:stretch>
-                      <a:fillRect/>
-                    </a:stretch>
-                  </pic:blipFill>
-                  <pic:spPr bwMode="auto">
-                    <a:xfrm>
-                      <a:off x="0" y="0"/>
-                      <a:ext cx="6019800" cy="4756790"/>
-                    </a:xfrm>
-                    <a:prstGeom prst="rect">
-                      <a:avLst/>
-                    </a:prstGeom>
-                    <a:noFill/>
-                    <a:ln w="9525">
-                      <a:noFill/>
-                      <a:miter lim="800000"/>
-                      <a:headEnd/>
-                      <a:tailEnd/>
-                    </a:ln>
-                  </pic:spPr>
-                </pic:pic>
-              </a:graphicData>
-            </a:graphic>
-          </wp:inline>
-        </w:drawing>
-      </w:r>
     </w:p>
     <w:p>
       <w:pPr>
@@ -4076,333 +4002,6 @@
           <w:u w:val="single"/>
         </w:rPr>
       </w:pPr>
-      <w:r>
-        <w:rPr>
-          <w:rFonts w:ascii="Times New Roman" w:hAnsi="Times New Roman" w:cs="Times New Roman"/>
-          <w:noProof/>
-          <w:sz w:val="24"/>
-          <w:szCs w:val="24"/>
-          <w:lang w:val="en-US"/>
-        </w:rPr>
-        <w:drawing>
-          <wp:anchor distT="0" distB="0" distL="114300" distR="114300" simplePos="0" relativeHeight="251659776" behindDoc="1" locked="0" layoutInCell="1" allowOverlap="1" wp14:anchorId="558FFE3D" wp14:editId="10194B6C">
-            <wp:simplePos x="0" y="0"/>
-            <wp:positionH relativeFrom="column">
-              <wp:posOffset>22860</wp:posOffset>
-            </wp:positionH>
-            <wp:positionV relativeFrom="paragraph">
-              <wp:posOffset>3175</wp:posOffset>
-            </wp:positionV>
-            <wp:extent cx="3581400" cy="2733675"/>
-            <wp:effectExtent l="0" t="0" r="0" b="0"/>
-            <wp:wrapTight wrapText="bothSides">
-              <wp:wrapPolygon edited="0">
-                <wp:start x="0" y="0"/>
-                <wp:lineTo x="0" y="21525"/>
-                <wp:lineTo x="21485" y="21525"/>
-                <wp:lineTo x="21485" y="0"/>
-                <wp:lineTo x="0" y="0"/>
-              </wp:wrapPolygon>
-            </wp:wrapTight>
-            <wp:docPr id="7" name="Picture 7"/>
-            <wp:cNvGraphicFramePr>
-              <a:graphicFrameLocks xmlns:a="http://schemas.openxmlformats.org/drawingml/2006/main" noChangeAspect="1"/>
-            </wp:cNvGraphicFramePr>
-            <a:graphic xmlns:a="http://schemas.openxmlformats.org/drawingml/2006/main">
-              <a:graphicData uri="http://schemas.openxmlformats.org/drawingml/2006/picture">
-                <pic:pic xmlns:pic="http://schemas.openxmlformats.org/drawingml/2006/picture">
-                  <pic:nvPicPr>
-                    <pic:cNvPr id="0" name="Picture 7"/>
-                    <pic:cNvPicPr>
-                      <a:picLocks noChangeAspect="1" noChangeArrowheads="1"/>
-                    </pic:cNvPicPr>
-                  </pic:nvPicPr>
-                  <pic:blipFill>
-                    <a:blip r:embed="rId26" cstate="print">
-                      <a:extLst>
-                        <a:ext uri="{28A0092B-C50C-407E-A947-70E740481C1C}">
-                          <a14:useLocalDpi xmlns:a14="http://schemas.microsoft.com/office/drawing/2010/main" val="0"/>
-                        </a:ext>
-                      </a:extLst>
-                    </a:blip>
-                    <a:srcRect l="19231" t="8757" r="20513" b="10169"/>
-                    <a:stretch>
-                      <a:fillRect/>
-                    </a:stretch>
-                  </pic:blipFill>
-                  <pic:spPr bwMode="auto">
-                    <a:xfrm>
-                      <a:off x="0" y="0"/>
-                      <a:ext cx="3581400" cy="2733675"/>
-                    </a:xfrm>
-                    <a:prstGeom prst="rect">
-                      <a:avLst/>
-                    </a:prstGeom>
-                    <a:noFill/>
-                    <a:ln w="9525">
-                      <a:noFill/>
-                      <a:miter lim="800000"/>
-                      <a:headEnd/>
-                      <a:tailEnd/>
-                    </a:ln>
-                  </pic:spPr>
-                </pic:pic>
-              </a:graphicData>
-            </a:graphic>
-          </wp:anchor>
-        </w:drawing>
-      </w:r>
-    </w:p>
-    <w:p>
-      <w:pPr>
-        <w:spacing w:after="0" w:line="240" w:lineRule="auto"/>
-        <w:contextualSpacing/>
-        <w:rPr>
-          <w:rFonts w:ascii="Times New Roman" w:hAnsi="Times New Roman" w:cs="Times New Roman"/>
-          <w:sz w:val="24"/>
-          <w:szCs w:val="24"/>
-          <w:u w:val="single"/>
-        </w:rPr>
-      </w:pPr>
-      <w:r>
-        <w:rPr>
-          <w:rFonts w:ascii="Times New Roman" w:hAnsi="Times New Roman" w:cs="Times New Roman"/>
-          <w:sz w:val="24"/>
-          <w:szCs w:val="24"/>
-          <w:u w:val="single"/>
-        </w:rPr>
-        <w:br w:type="textWrapping" w:clear="all"/>
-      </w:r>
-    </w:p>
-    <w:p>
-      <w:pPr>
-        <w:spacing w:after="0" w:line="240" w:lineRule="auto"/>
-        <w:contextualSpacing/>
-        <w:rPr>
-          <w:rFonts w:ascii="Times New Roman" w:hAnsi="Times New Roman" w:cs="Times New Roman"/>
-          <w:sz w:val="24"/>
-          <w:szCs w:val="24"/>
-        </w:rPr>
-      </w:pPr>
-      <w:r>
-        <w:rPr>
-          <w:rFonts w:ascii="Times New Roman" w:hAnsi="Times New Roman" w:cs="Times New Roman"/>
-          <w:noProof/>
-          <w:sz w:val="24"/>
-          <w:szCs w:val="24"/>
-          <w:lang w:val="en-US"/>
-        </w:rPr>
-        <w:lastRenderedPageBreak/>
-        <w:drawing>
-          <wp:anchor distT="0" distB="0" distL="114300" distR="114300" simplePos="0" relativeHeight="251657728" behindDoc="1" locked="0" layoutInCell="1" allowOverlap="1" wp14:anchorId="4314EBC2" wp14:editId="14A55044">
-            <wp:simplePos x="0" y="0"/>
-            <wp:positionH relativeFrom="column">
-              <wp:posOffset>1082040</wp:posOffset>
-            </wp:positionH>
-            <wp:positionV relativeFrom="paragraph">
-              <wp:posOffset>430530</wp:posOffset>
-            </wp:positionV>
-            <wp:extent cx="3524250" cy="2714625"/>
-            <wp:effectExtent l="133350" t="133350" r="133350" b="142875"/>
-            <wp:wrapTight wrapText="bothSides">
-              <wp:wrapPolygon edited="0">
-                <wp:start x="10625" y="-1061"/>
-                <wp:lineTo x="-817" y="-758"/>
-                <wp:lineTo x="-817" y="21524"/>
-                <wp:lineTo x="-467" y="22737"/>
-                <wp:lineTo x="21950" y="22737"/>
-                <wp:lineTo x="22301" y="21221"/>
-                <wp:lineTo x="22417" y="-455"/>
-                <wp:lineTo x="21250" y="-758"/>
-                <wp:lineTo x="11092" y="-1061"/>
-                <wp:lineTo x="10625" y="-1061"/>
-              </wp:wrapPolygon>
-            </wp:wrapTight>
-            <wp:docPr id="10" name="Picture 10"/>
-            <wp:cNvGraphicFramePr>
-              <a:graphicFrameLocks xmlns:a="http://schemas.openxmlformats.org/drawingml/2006/main" noChangeAspect="1"/>
-            </wp:cNvGraphicFramePr>
-            <a:graphic xmlns:a="http://schemas.openxmlformats.org/drawingml/2006/main">
-              <a:graphicData uri="http://schemas.openxmlformats.org/drawingml/2006/picture">
-                <pic:pic xmlns:pic="http://schemas.openxmlformats.org/drawingml/2006/picture">
-                  <pic:nvPicPr>
-                    <pic:cNvPr id="0" name="Picture 10"/>
-                    <pic:cNvPicPr>
-                      <a:picLocks noChangeAspect="1" noChangeArrowheads="1"/>
-                    </pic:cNvPicPr>
-                  </pic:nvPicPr>
-                  <pic:blipFill>
-                    <a:blip r:embed="rId27" cstate="print"/>
-                    <a:srcRect l="20513" t="9397" r="20192" b="12663"/>
-                    <a:stretch>
-                      <a:fillRect/>
-                    </a:stretch>
-                  </pic:blipFill>
-                  <pic:spPr bwMode="auto">
-                    <a:xfrm>
-                      <a:off x="0" y="0"/>
-                      <a:ext cx="3524250" cy="2714625"/>
-                    </a:xfrm>
-                    <a:prstGeom prst="rect">
-                      <a:avLst/>
-                    </a:prstGeom>
-                    <a:solidFill>
-                      <a:srgbClr val="FFFFFF">
-                        <a:shade val="85000"/>
-                      </a:srgbClr>
-                    </a:solidFill>
-                    <a:ln w="88900" cap="sq">
-                      <a:solidFill>
-                        <a:srgbClr val="FFFFFF"/>
-                      </a:solidFill>
-                      <a:miter lim="800000"/>
-                    </a:ln>
-                    <a:effectLst>
-                      <a:outerShdw blurRad="55000" dist="18000" dir="5400000" algn="tl" rotWithShape="0">
-                        <a:srgbClr val="000000">
-                          <a:alpha val="40000"/>
-                        </a:srgbClr>
-                      </a:outerShdw>
-                    </a:effectLst>
-                    <a:scene3d>
-                      <a:camera prst="orthographicFront"/>
-                      <a:lightRig rig="twoPt" dir="t">
-                        <a:rot lat="0" lon="0" rev="7200000"/>
-                      </a:lightRig>
-                    </a:scene3d>
-                    <a:sp3d>
-                      <a:bevelT w="25400" h="19050"/>
-                      <a:contourClr>
-                        <a:srgbClr val="FFFFFF"/>
-                      </a:contourClr>
-                    </a:sp3d>
-                  </pic:spPr>
-                </pic:pic>
-              </a:graphicData>
-            </a:graphic>
-          </wp:anchor>
-        </w:drawing>
-      </w:r>
-      <w:r>
-        <w:rPr>
-          <w:rFonts w:ascii="Times New Roman" w:hAnsi="Times New Roman" w:cs="Times New Roman"/>
-          <w:noProof/>
-          <w:sz w:val="24"/>
-          <w:szCs w:val="24"/>
-          <w:lang w:val="en-US"/>
-        </w:rPr>
-        <w:drawing>
-          <wp:inline distT="0" distB="0" distL="0" distR="0">
-            <wp:extent cx="5943600" cy="3341643"/>
-            <wp:effectExtent l="19050" t="0" r="0" b="0"/>
-            <wp:docPr id="13" name="Picture 13"/>
-            <wp:cNvGraphicFramePr>
-              <a:graphicFrameLocks xmlns:a="http://schemas.openxmlformats.org/drawingml/2006/main" noChangeAspect="1"/>
-            </wp:cNvGraphicFramePr>
-            <a:graphic xmlns:a="http://schemas.openxmlformats.org/drawingml/2006/main">
-              <a:graphicData uri="http://schemas.openxmlformats.org/drawingml/2006/picture">
-                <pic:pic xmlns:pic="http://schemas.openxmlformats.org/drawingml/2006/picture">
-                  <pic:nvPicPr>
-                    <pic:cNvPr id="0" name="Picture 13"/>
-                    <pic:cNvPicPr>
-                      <a:picLocks noChangeAspect="1" noChangeArrowheads="1"/>
-                    </pic:cNvPicPr>
-                  </pic:nvPicPr>
-                  <pic:blipFill>
-                    <a:blip r:embed="rId28" cstate="print"/>
-                    <a:srcRect/>
-                    <a:stretch>
-                      <a:fillRect/>
-                    </a:stretch>
-                  </pic:blipFill>
-                  <pic:spPr bwMode="auto">
-                    <a:xfrm>
-                      <a:off x="0" y="0"/>
-                      <a:ext cx="5943600" cy="3341643"/>
-                    </a:xfrm>
-                    <a:prstGeom prst="rect">
-                      <a:avLst/>
-                    </a:prstGeom>
-                    <a:noFill/>
-                    <a:ln w="9525">
-                      <a:noFill/>
-                      <a:miter lim="800000"/>
-                      <a:headEnd/>
-                      <a:tailEnd/>
-                    </a:ln>
-                  </pic:spPr>
-                </pic:pic>
-              </a:graphicData>
-            </a:graphic>
-          </wp:inline>
-        </w:drawing>
-      </w:r>
-    </w:p>
-    <w:p>
-      <w:pPr>
-        <w:spacing w:after="0" w:line="240" w:lineRule="auto"/>
-        <w:contextualSpacing/>
-        <w:rPr>
-          <w:rFonts w:ascii="Times New Roman" w:hAnsi="Times New Roman" w:cs="Times New Roman"/>
-          <w:sz w:val="24"/>
-          <w:szCs w:val="24"/>
-        </w:rPr>
-      </w:pPr>
-      <w:r>
-        <w:rPr>
-          <w:rFonts w:ascii="Times New Roman" w:hAnsi="Times New Roman" w:cs="Times New Roman"/>
-          <w:noProof/>
-          <w:sz w:val="24"/>
-          <w:szCs w:val="24"/>
-          <w:lang w:val="en-US"/>
-        </w:rPr>
-        <w:lastRenderedPageBreak/>
-        <w:drawing>
-          <wp:inline distT="0" distB="0" distL="0" distR="0">
-            <wp:extent cx="5943600" cy="3341643"/>
-            <wp:effectExtent l="19050" t="0" r="0" b="0"/>
-            <wp:docPr id="16" name="Picture 16"/>
-            <wp:cNvGraphicFramePr>
-              <a:graphicFrameLocks xmlns:a="http://schemas.openxmlformats.org/drawingml/2006/main" noChangeAspect="1"/>
-            </wp:cNvGraphicFramePr>
-            <a:graphic xmlns:a="http://schemas.openxmlformats.org/drawingml/2006/main">
-              <a:graphicData uri="http://schemas.openxmlformats.org/drawingml/2006/picture">
-                <pic:pic xmlns:pic="http://schemas.openxmlformats.org/drawingml/2006/picture">
-                  <pic:nvPicPr>
-                    <pic:cNvPr id="0" name="Picture 16"/>
-                    <pic:cNvPicPr>
-                      <a:picLocks noChangeAspect="1" noChangeArrowheads="1"/>
-                    </pic:cNvPicPr>
-                  </pic:nvPicPr>
-                  <pic:blipFill>
-                    <a:blip r:embed="rId29" cstate="print"/>
-                    <a:srcRect/>
-                    <a:stretch>
-                      <a:fillRect/>
-                    </a:stretch>
-                  </pic:blipFill>
-                  <pic:spPr bwMode="auto">
-                    <a:xfrm>
-                      <a:off x="0" y="0"/>
-                      <a:ext cx="5943600" cy="3341643"/>
-                    </a:xfrm>
-                    <a:prstGeom prst="rect">
-                      <a:avLst/>
-                    </a:prstGeom>
-                    <a:noFill/>
-                    <a:ln w="9525">
-                      <a:noFill/>
-                      <a:miter lim="800000"/>
-                      <a:headEnd/>
-                      <a:tailEnd/>
-                    </a:ln>
-                  </pic:spPr>
-                </pic:pic>
-              </a:graphicData>
-            </a:graphic>
-          </wp:inline>
-        </w:drawing>
-      </w:r>
     </w:p>
     <w:p>
       <w:pPr>
@@ -4432,6 +4031,7 @@
           <w:color w:val="auto"/>
           <w:u w:val="single"/>
         </w:rPr>
+        <w:lastRenderedPageBreak/>
         <w:t>Branding:</w:t>
       </w:r>
       <w:bookmarkEnd w:id="7"/>
@@ -4458,7 +4058,7 @@
                     <pic:cNvPicPr/>
                   </pic:nvPicPr>
                   <pic:blipFill>
-                    <a:blip r:embed="rId30">
+                    <a:blip r:embed="rId25">
                       <a:extLst>
                         <a:ext uri="{28A0092B-C50C-407E-A947-70E740481C1C}">
                           <a14:useLocalDpi xmlns:a14="http://schemas.microsoft.com/office/drawing/2010/main" val="0"/>
@@ -4486,7 +4086,7 @@
       </w:r>
     </w:p>
     <w:sectPr>
-      <w:footerReference w:type="default" r:id="rId31"/>
+      <w:footerReference w:type="default" r:id="rId26"/>
       <w:pgSz w:w="12240" w:h="15840"/>
       <w:pgMar w:top="1440" w:right="1440" w:bottom="1440" w:left="1440" w:header="708" w:footer="708" w:gutter="0"/>
       <w:pgNumType w:start="1"/>
@@ -4568,7 +4168,7 @@
           <w:rPr>
             <w:noProof/>
           </w:rPr>
-          <w:t>8</w:t>
+          <w:t>1</w:t>
         </w:r>
         <w:r>
           <w:rPr>
@@ -5033,6 +4633,7 @@
   <w:style w:type="character" w:default="1" w:styleId="DefaultParagraphFont">
     <w:name w:val="Default Paragraph Font"/>
     <w:uiPriority w:val="1"/>
+    <w:semiHidden/>
     <w:unhideWhenUsed/>
   </w:style>
   <w:style w:type="table" w:default="1" w:styleId="TableNormal">
@@ -5520,7 +5121,7 @@
 </file>
 
 <file path=customXml/itemProps1.xml><?xml version="1.0" encoding="utf-8"?>
-<ds:datastoreItem xmlns:ds="http://schemas.openxmlformats.org/officeDocument/2006/customXml" ds:itemID="{746004D8-273F-42DF-8720-3C7114EC4EE0}">
+<ds:datastoreItem xmlns:ds="http://schemas.openxmlformats.org/officeDocument/2006/customXml" ds:itemID="{75CB6ACF-0187-458A-B5E7-C610A7CD83E1}">
   <ds:schemaRefs>
     <ds:schemaRef ds:uri="http://schemas.openxmlformats.org/officeDocument/2006/bibliography"/>
   </ds:schemaRefs>

</xml_diff>